<commit_message>
Update draft version for submission
</commit_message>
<xml_diff>
--- a/manuscript/draft/v4/Manuscript_draft.docx
+++ b/manuscript/draft/v4/Manuscript_draft.docx
@@ -1732,10 +1732,7 @@
         <w:t xml:space="preserve"> to describe declining N concentration </w:t>
       </w:r>
       <w:r>
-        <w:t>over the entire crop growth cycle, including periods of reproductive growth</w:t>
-      </w:r>
-      <w:r>
-        <w:t xml:space="preserve">, by including consideration of storage tissues in addition to structural and metabolic tissues </w:t>
+        <w:t xml:space="preserve">over the entire crop growth cycle, including periods of reproductive growth, by including consideration of storage tissues in addition to structural and metabolic tissues </w:t>
       </w:r>
       <w:r>
         <w:fldChar w:fldCharType="begin">
@@ -3174,10 +3171,7 @@
         <w:t>) showing the median value and 90% credible interval (i.e., 0.05 and 0.95 quantile values).</w:t>
       </w:r>
       <w:r>
-        <w:t xml:space="preserve"> </w:t>
-      </w:r>
-      <w:r>
-        <w:t xml:space="preserve">For parameter </w:t>
+        <w:t xml:space="preserve"> For parameter </w:t>
       </w:r>
       <w:r>
         <w:rPr>
@@ -3979,10 +3973,7 @@
         <w:t>).</w:t>
       </w:r>
       <w:r>
-        <w:t xml:space="preserve"> </w:t>
-      </w:r>
-      <w:r>
-        <w:t xml:space="preserve">The symmetry of the credible region distribution varies across levels of </w:t>
+        <w:t xml:space="preserve"> The symmetry of the credible region distribution varies across levels of </w:t>
       </w:r>
       <w:proofErr w:type="spellStart"/>
       <w:proofErr w:type="gramStart"/>
@@ -4995,13 +4986,7 @@
         <w:rPr>
           <w:bCs/>
         </w:rPr>
-        <w:t>, t</w:t>
-      </w:r>
-      <w:r>
-        <w:rPr>
-          <w:bCs/>
-        </w:rPr>
-        <w:t xml:space="preserve">he solid red lines </w:t>
+        <w:t xml:space="preserve">, the solid red lines </w:t>
       </w:r>
       <w:proofErr w:type="gramStart"/>
       <w:r>
@@ -5333,13 +5318,7 @@
         <w:pStyle w:val="MDPI31text"/>
       </w:pPr>
       <w:r>
-        <w:t xml:space="preserve">Therefore, in the absence of the credible region defined directly from the fitted </w:t>
-      </w:r>
-      <w:r>
-        <w:t xml:space="preserve">hierarchical Bayesian </w:t>
-      </w:r>
-      <w:r>
-        <w:t xml:space="preserve">model, the </w:t>
+        <w:t xml:space="preserve">Therefore, in the absence of the credible region defined directly from the fitted hierarchical Bayesian model, the </w:t>
       </w:r>
       <w:proofErr w:type="spellStart"/>
       <w:r>
@@ -5430,13 +5409,7 @@
       <w:proofErr w:type="spellEnd"/>
       <w:proofErr w:type="gramEnd"/>
       <w:r>
-        <w:t xml:space="preserve"> for </w:t>
-      </w:r>
-      <w:r>
-        <w:t>the median value (CNDC) from the posterior distribution of the fitted hierarchical Bayesian model</w:t>
-      </w:r>
-      <w:r>
-        <w:t xml:space="preserve"> and </w:t>
+        <w:t xml:space="preserve"> for the median value (CNDC) from the posterior distribution of the fitted hierarchical Bayesian model and </w:t>
       </w:r>
       <w:r>
         <w:t>the estimate</w:t>
@@ -8331,6 +8304,9 @@
         </w:rPr>
       </w:pPr>
       <w:r>
+        <w:rPr>
+          <w:noProof/>
+        </w:rPr>
         <w:lastRenderedPageBreak/>
         <w:drawing>
           <wp:inline distT="0" distB="0" distL="0" distR="0" wp14:anchorId="3AAADBC2" wp14:editId="47BD83DB">
@@ -8469,21 +8445,8 @@
       <w:r>
         <w:fldChar w:fldCharType="separate"/>
       </w:r>
-      <w:proofErr w:type="spellStart"/>
-      <w:r>
-        <w:t>Giletto</w:t>
-      </w:r>
-      <w:proofErr w:type="spellEnd"/>
-      <w:r>
-        <w:t xml:space="preserve"> and </w:t>
-      </w:r>
-      <w:proofErr w:type="spellStart"/>
-      <w:r>
-        <w:t>Echeverría</w:t>
-      </w:r>
-      <w:proofErr w:type="spellEnd"/>
-      <w:r>
-        <w:t xml:space="preserve"> [16]</w:t>
+      <w:r>
+        <w:t>Giletto and Echeverría [16]</w:t>
       </w:r>
       <w:r>
         <w:fldChar w:fldCharType="end"/>
@@ -8518,13 +8481,8 @@
       <w:r>
         <w:fldChar w:fldCharType="separate"/>
       </w:r>
-      <w:proofErr w:type="spellStart"/>
-      <w:r>
-        <w:t>Bélanger</w:t>
-      </w:r>
-      <w:proofErr w:type="spellEnd"/>
-      <w:r>
-        <w:t>, et al. [15]</w:t>
+      <w:r>
+        <w:t>Bélanger, et al. [15]</w:t>
       </w:r>
       <w:r>
         <w:fldChar w:fldCharType="end"/>
@@ -10370,64 +10328,50 @@
         <w:t xml:space="preserve"> </w:t>
       </w:r>
       <w:r>
-        <w:t xml:space="preserve">pair </w:t>
+        <w:t>pair of</w:t>
+      </w:r>
+      <w:r>
+        <w:t xml:space="preserve"> negative exponential curves representing the upper and lower boundary of the credible region </w:t>
+      </w:r>
+      <w:r>
+        <w:t>for %N</w:t>
+      </w:r>
+      <w:r>
+        <w:rPr>
+          <w:vertAlign w:val="subscript"/>
+        </w:rPr>
+        <w:t>c</w:t>
+      </w:r>
+      <w:r>
+        <w:t xml:space="preserve"> (i.e., </w:t>
       </w:r>
       <w:proofErr w:type="spellStart"/>
       <w:r>
-        <w:t>of</w:t>
-      </w:r>
-      <w:r>
-        <w:t xml:space="preserve"> </w:t>
+        <w:t>CNDC</w:t>
+      </w:r>
+      <w:r>
+        <w:rPr>
+          <w:vertAlign w:val="subscript"/>
+        </w:rPr>
+        <w:t>lo</w:t>
       </w:r>
       <w:proofErr w:type="spellEnd"/>
       <w:r>
-        <w:t xml:space="preserve">negative exponential curves representing the upper and lower boundary of the credible region </w:t>
-      </w:r>
-      <w:r>
-        <w:t>for %N</w:t>
+        <w:t xml:space="preserve"> and </w:t>
+      </w:r>
+      <w:proofErr w:type="spellStart"/>
+      <w:r>
+        <w:t>CNDC</w:t>
       </w:r>
       <w:r>
         <w:rPr>
           <w:vertAlign w:val="subscript"/>
         </w:rPr>
-        <w:t>c</w:t>
-      </w:r>
-      <w:r>
-        <w:t xml:space="preserve"> (</w:t>
-      </w:r>
-      <w:r>
-        <w:t xml:space="preserve">i.e., </w:t>
-      </w:r>
-      <w:proofErr w:type="spellStart"/>
-      <w:r>
-        <w:t>CNDC</w:t>
-      </w:r>
-      <w:r>
-        <w:rPr>
-          <w:vertAlign w:val="subscript"/>
-        </w:rPr>
-        <w:t>lo</w:t>
+        <w:t>up</w:t>
       </w:r>
       <w:proofErr w:type="spellEnd"/>
       <w:r>
-        <w:t xml:space="preserve"> and </w:t>
-      </w:r>
-      <w:proofErr w:type="spellStart"/>
-      <w:r>
-        <w:t>CNDC</w:t>
-      </w:r>
-      <w:r>
-        <w:rPr>
-          <w:vertAlign w:val="subscript"/>
-        </w:rPr>
-        <w:t>up</w:t>
-      </w:r>
-      <w:proofErr w:type="spellEnd"/>
-      <w:r>
-        <w:t>)</w:t>
-      </w:r>
-      <w:r>
-        <w:t xml:space="preserve"> </w:t>
+        <w:t xml:space="preserve">) </w:t>
       </w:r>
       <w:r>
         <w:t>should be reported in future studies</w:t>
@@ -10608,10 +10552,7 @@
         <w:t xml:space="preserve"> computations</w:t>
       </w:r>
       <w:r>
-        <w:t xml:space="preserve"> </w:t>
-      </w:r>
-      <w:r>
-        <w:t>(</w:t>
+        <w:t xml:space="preserve"> (</w:t>
       </w:r>
       <w:r>
         <w:t>Table 1</w:t>
@@ -11497,8 +11438,13 @@
         </w:rPr>
         <w:t>lo</w:t>
       </w:r>
-      <w:r>
-        <w:t xml:space="preserve"> and CNDC</w:t>
+      <w:proofErr w:type="spellEnd"/>
+      <w:r>
+        <w:t xml:space="preserve"> and </w:t>
+      </w:r>
+      <w:proofErr w:type="spellStart"/>
+      <w:r>
+        <w:t>CNDC</w:t>
       </w:r>
       <w:r>
         <w:rPr>
@@ -11721,10 +11667,7 @@
         <w:t>the conventional statistical methods.</w:t>
       </w:r>
       <w:r>
-        <w:t xml:space="preserve"> </w:t>
-      </w:r>
-      <w:r>
-        <w:t xml:space="preserve">Additionally, it extracts the greatest amount of information from a given dataset, as no data </w:t>
+        <w:t xml:space="preserve"> Additionally, it extracts the greatest amount of information from a given dataset, as no data </w:t>
       </w:r>
       <w:proofErr w:type="gramStart"/>
       <w:r>
@@ -18943,6 +18886,9 @@
         <w:jc w:val="left"/>
       </w:pPr>
       <w:r>
+        <w:rPr>
+          <w:noProof/>
+        </w:rPr>
         <w:drawing>
           <wp:inline distT="0" distB="0" distL="0" distR="0" wp14:anchorId="44D4CEB0" wp14:editId="330A1360">
             <wp:extent cx="4999959" cy="1362974"/>
@@ -19242,6 +19188,9 @@
         <w:jc w:val="left"/>
       </w:pPr>
       <w:r>
+        <w:rPr>
+          <w:noProof/>
+        </w:rPr>
         <w:drawing>
           <wp:inline distT="0" distB="0" distL="0" distR="0" wp14:anchorId="249610C2" wp14:editId="2C0DB5E0">
             <wp:extent cx="5001100" cy="1948643"/>
@@ -22958,10 +22907,7 @@
         <w:t xml:space="preserve">Comparing Critical N </w:t>
       </w:r>
       <w:r>
-        <w:t>Concentration</w:t>
-      </w:r>
-      <w:r>
-        <w:t xml:space="preserve"> </w:t>
+        <w:t xml:space="preserve">Concentration </w:t>
       </w:r>
       <w:r>
         <w:t>across Genotype x Environment Effects</w:t>
@@ -23135,10 +23081,7 @@
         <w:t xml:space="preserve">Comparing Critical N </w:t>
       </w:r>
       <w:r>
-        <w:t>Concentration</w:t>
-      </w:r>
-      <w:r>
-        <w:t xml:space="preserve"> </w:t>
+        <w:t xml:space="preserve">Concentration </w:t>
       </w:r>
       <w:r>
         <w:t>across Statistical Methods</w:t>
@@ -23637,7 +23580,13 @@
         <w:t xml:space="preserve">methodology, </w:t>
       </w:r>
       <w:r>
-        <w:t>B.B. and M.C.M.</w:t>
+        <w:t>B.B. and M.C</w:t>
+      </w:r>
+      <w:r>
+        <w:t>.</w:t>
+      </w:r>
+      <w:r>
+        <w:t>M.</w:t>
       </w:r>
       <w:r>
         <w:t>;</w:t>
@@ -23655,19 +23604,40 @@
         <w:t>.</w:t>
       </w:r>
       <w:r>
-        <w:t xml:space="preserve"> and M.C.M</w:t>
+        <w:t xml:space="preserve"> and M.C</w:t>
+      </w:r>
+      <w:r>
+        <w:t>.</w:t>
+      </w:r>
+      <w:r>
+        <w:t>M</w:t>
+      </w:r>
+      <w:r>
+        <w:t>.</w:t>
       </w:r>
       <w:r>
         <w:t>;</w:t>
       </w:r>
       <w:r>
-        <w:t xml:space="preserve"> validation, B.B., and M.C.M.; </w:t>
+        <w:t xml:space="preserve"> validation, B.B., and M.C</w:t>
+      </w:r>
+      <w:r>
+        <w:t>.</w:t>
+      </w:r>
+      <w:r>
+        <w:t xml:space="preserve">M.; </w:t>
       </w:r>
       <w:r>
         <w:t xml:space="preserve">formal analysis, </w:t>
       </w:r>
       <w:r>
-        <w:t>B.B. and M.C.M.</w:t>
+        <w:t>B.B. and M.C</w:t>
+      </w:r>
+      <w:r>
+        <w:t>.</w:t>
+      </w:r>
+      <w:r>
+        <w:t>M.</w:t>
       </w:r>
       <w:r>
         <w:t>;</w:t>
@@ -23727,7 +23697,22 @@
         <w:t xml:space="preserve">writing—review and editing, </w:t>
       </w:r>
       <w:r>
-        <w:t>M.C.M, C.R., D.M.</w:t>
+        <w:t xml:space="preserve">B.B., </w:t>
+      </w:r>
+      <w:r>
+        <w:t>M.C</w:t>
+      </w:r>
+      <w:r>
+        <w:t>.</w:t>
+      </w:r>
+      <w:r>
+        <w:t>M</w:t>
+      </w:r>
+      <w:r>
+        <w:t>.</w:t>
+      </w:r>
+      <w:r>
+        <w:t>, C.R., D.M.</w:t>
       </w:r>
       <w:r>
         <w:t>;</w:t>
@@ -23739,7 +23724,13 @@
         <w:t xml:space="preserve">visualization, </w:t>
       </w:r>
       <w:r>
-        <w:t>B.B., M.C.M.</w:t>
+        <w:t>B.B., M.C</w:t>
+      </w:r>
+      <w:r>
+        <w:t>.</w:t>
+      </w:r>
+      <w:r>
+        <w:t>M.</w:t>
       </w:r>
       <w:r>
         <w:t>;</w:t>
@@ -30344,6 +30335,7 @@
   <w:style w:type="character" w:default="1" w:styleId="DefaultParagraphFont">
     <w:name w:val="Default Paragraph Font"/>
     <w:uiPriority w:val="1"/>
+    <w:semiHidden/>
     <w:unhideWhenUsed/>
   </w:style>
   <w:style w:type="table" w:default="1" w:styleId="TableNormal">

</xml_diff>